<commit_message>
Script complete. Tested and commented.
</commit_message>
<xml_diff>
--- a/POWWR Intern Technical Challenge.docx
+++ b/POWWR Intern Technical Challenge.docx
@@ -2339,28 +2339,28 @@
               <w:cnfStyle w:val="000000000000" w:firstRow="0" w:lastRow="0" w:firstColumn="0" w:lastColumn="0" w:oddVBand="0" w:evenVBand="0" w:oddHBand="0" w:evenHBand="0" w:firstRowFirstColumn="0" w:firstRowLastColumn="0" w:lastRowFirstColumn="0" w:lastRowLastColumn="0"/>
             </w:pPr>
             <w:r>
-              <w:t>Cart is open.</w:t>
-            </w:r>
-          </w:p>
-          <w:p>
-            <w:pPr>
-              <w:pStyle w:val="ListParagraph"/>
-              <w:numPr>
-                <w:ilvl w:val="0"/>
-                <w:numId w:val="35"/>
+              <w:t>Items exist in the cart.</w:t>
+            </w:r>
+          </w:p>
+        </w:tc>
+        <w:tc>
+          <w:tcPr>
+            <w:tcW w:w="3118" w:type="dxa"/>
+          </w:tcPr>
+          <w:p>
+            <w:pPr>
+              <w:pStyle w:val="ListParagraph"/>
+              <w:numPr>
+                <w:ilvl w:val="0"/>
+                <w:numId w:val="36"/>
               </w:numPr>
               <w:ind w:left="360"/>
               <w:cnfStyle w:val="000000000000" w:firstRow="0" w:lastRow="0" w:firstColumn="0" w:lastColumn="0" w:oddVBand="0" w:evenVBand="0" w:oddHBand="0" w:evenHBand="0" w:firstRowFirstColumn="0" w:firstRowLastColumn="0" w:lastRowFirstColumn="0" w:lastRowLastColumn="0"/>
             </w:pPr>
             <w:r>
-              <w:t>Items exist in the cart.</w:t>
-            </w:r>
-          </w:p>
-        </w:tc>
-        <w:tc>
-          <w:tcPr>
-            <w:tcW w:w="3118" w:type="dxa"/>
-          </w:tcPr>
+              <w:t>Record the quantity on the cart label.</w:t>
+            </w:r>
+          </w:p>
           <w:p>
             <w:pPr>
               <w:pStyle w:val="ListParagraph"/>
@@ -2389,16 +2389,19 @@
               <w:cnfStyle w:val="000000000000" w:firstRow="0" w:lastRow="0" w:firstColumn="0" w:lastColumn="0" w:oddVBand="0" w:evenVBand="0" w:oddHBand="0" w:evenHBand="0" w:firstRowFirstColumn="0" w:firstRowLastColumn="0" w:lastRowFirstColumn="0" w:lastRowLastColumn="0"/>
             </w:pPr>
             <w:r>
-              <w:t>Compare the item count in the trolley icon</w:t>
-            </w:r>
-            <w:r>
-              <w:t xml:space="preserve"> label</w:t>
+              <w:t xml:space="preserve">Compare </w:t>
+            </w:r>
+            <w:r>
+              <w:t>recorded quantity</w:t>
             </w:r>
             <w:r>
               <w:t xml:space="preserve"> to the sum found in </w:t>
             </w:r>
             <w:r>
-              <w:t>Step 1</w:t>
+              <w:t xml:space="preserve">Step </w:t>
+            </w:r>
+            <w:r>
+              <w:t>2</w:t>
             </w:r>
             <w:r>
               <w:t>.</w:t>

</xml_diff>